<commit_message>
add the new file with cover page
</commit_message>
<xml_diff>
--- a/INT301_report.docx
+++ b/INT301_report.docx
@@ -66,7 +66,57 @@
           <w:rFonts w:ascii="Times New Roman" w:hAnsi="Times New Roman" w:cs="Times New Roman"/>
           <w:sz w:val="24"/>
         </w:rPr>
-        <w:t>, are widely used in classification prediction problems where inputs are assigned into classes or labels.</w:t>
+        <w:t>, are widely used in classification prediction problems where inputs are assigned into classes or labels</w:t>
+      </w:r>
+      <w:r>
+        <w:rPr>
+          <w:rFonts w:ascii="Times New Roman" w:hAnsi="Times New Roman" w:cs="Times New Roman"/>
+          <w:sz w:val="24"/>
+        </w:rPr>
+        <w:t xml:space="preserve"> </w:t>
+      </w:r>
+      <w:r>
+        <w:rPr>
+          <w:rFonts w:ascii="Times New Roman" w:hAnsi="Times New Roman" w:cs="Times New Roman"/>
+          <w:sz w:val="24"/>
+        </w:rPr>
+        <w:fldChar w:fldCharType="begin" w:fldLock="1"/>
+      </w:r>
+      <w:r>
+        <w:rPr>
+          <w:rFonts w:ascii="Times New Roman" w:hAnsi="Times New Roman" w:cs="Times New Roman"/>
+          <w:sz w:val="24"/>
+        </w:rPr>
+        <w:instrText>ADDIN CSL_CITATION {"citationItems":[{"id":"ITEM-1","itemData":{"URL":"https://www.educative.io/edpresso/what-is-a-multi-layered-perceptron","accessed":{"date-parts":[["2020","11","26"]]},"id":"ITEM-1","issued":{"date-parts":[["0"]]},"title":"What is a multi-layered perceptron?","type":"webpage"},"uris":["http://www.mendeley.com/documents/?uuid=2597c4b3-73fa-3aba-803c-dcdb643a171b"]}],"mendeley":{"formattedCitation":"[1]","plainTextFormattedCitation":"[1]","previouslyFormattedCitation":"[1]"},"properties":{"noteIndex":0},"schema":"https://github.com/citation-style-language/schema/raw/master/csl-citation.json"}</w:instrText>
+      </w:r>
+      <w:r>
+        <w:rPr>
+          <w:rFonts w:ascii="Times New Roman" w:hAnsi="Times New Roman" w:cs="Times New Roman"/>
+          <w:sz w:val="24"/>
+        </w:rPr>
+        <w:fldChar w:fldCharType="separate"/>
+      </w:r>
+      <w:r>
+        <w:rPr>
+          <w:rFonts w:ascii="Times New Roman" w:hAnsi="Times New Roman" w:cs="Times New Roman"/>
+          <w:noProof/>
+          <w:sz w:val="24"/>
+        </w:rPr>
+        <w:t>[1]</w:t>
+      </w:r>
+      <w:r>
+        <w:rPr>
+          <w:rFonts w:ascii="Times New Roman" w:hAnsi="Times New Roman" w:cs="Times New Roman"/>
+          <w:sz w:val="24"/>
+        </w:rPr>
+        <w:fldChar w:fldCharType="end"/>
+      </w:r>
+      <w:r>
+        <w:rPr>
+          <w:rFonts w:ascii="Times New Roman" w:hAnsi="Times New Roman" w:cs="Times New Roman"/>
+          <w:sz w:val="24"/>
+        </w:rPr>
+        <w:t>.</w:t>
       </w:r>
       <w:r>
         <w:rPr>
@@ -191,80 +241,80 @@
     <w:p>
       <w:pPr>
         <w:rPr>
+          <w:rFonts w:ascii="Times New Roman" w:hAnsi="Times New Roman" w:cs="Times New Roman"/>
+          <w:sz w:val="24"/>
+        </w:rPr>
+      </w:pPr>
+    </w:p>
+    <w:p>
+      <w:pPr>
+        <w:rPr>
+          <w:rFonts w:ascii="Times New Roman" w:hAnsi="Times New Roman" w:cs="Times New Roman"/>
+          <w:b/>
+          <w:bCs/>
+          <w:sz w:val="24"/>
+        </w:rPr>
+      </w:pPr>
+      <w:r>
+        <w:rPr>
           <w:rFonts w:ascii="Times New Roman" w:hAnsi="Times New Roman" w:cs="Times New Roman" w:hint="eastAsia"/>
-          <w:sz w:val="24"/>
-        </w:rPr>
-      </w:pPr>
-    </w:p>
-    <w:p>
-      <w:pPr>
-        <w:rPr>
-          <w:rFonts w:ascii="Times New Roman" w:hAnsi="Times New Roman" w:cs="Times New Roman"/>
-          <w:b/>
-          <w:bCs/>
+          <w:b/>
+          <w:bCs/>
+          <w:sz w:val="24"/>
+        </w:rPr>
+        <w:t>M</w:t>
+      </w:r>
+      <w:r>
+        <w:rPr>
+          <w:rFonts w:ascii="Times New Roman" w:hAnsi="Times New Roman" w:cs="Times New Roman"/>
+          <w:b/>
+          <w:bCs/>
+          <w:sz w:val="24"/>
+        </w:rPr>
+        <w:t>ethodology</w:t>
+      </w:r>
+    </w:p>
+    <w:p>
+      <w:pPr>
+        <w:rPr>
+          <w:rFonts w:ascii="Times New Roman" w:hAnsi="Times New Roman" w:cs="Times New Roman"/>
+          <w:sz w:val="24"/>
+        </w:rPr>
+      </w:pPr>
+    </w:p>
+    <w:p>
+      <w:pPr>
+        <w:rPr>
+          <w:rFonts w:ascii="Times New Roman" w:hAnsi="Times New Roman" w:cs="Times New Roman"/>
           <w:sz w:val="24"/>
         </w:rPr>
       </w:pPr>
       <w:r>
         <w:rPr>
           <w:rFonts w:ascii="Times New Roman" w:hAnsi="Times New Roman" w:cs="Times New Roman" w:hint="eastAsia"/>
-          <w:b/>
-          <w:bCs/>
-          <w:sz w:val="24"/>
-        </w:rPr>
-        <w:t>M</w:t>
-      </w:r>
-      <w:r>
-        <w:rPr>
-          <w:rFonts w:ascii="Times New Roman" w:hAnsi="Times New Roman" w:cs="Times New Roman"/>
-          <w:b/>
-          <w:bCs/>
-          <w:sz w:val="24"/>
-        </w:rPr>
-        <w:t>ethodology</w:t>
-      </w:r>
-    </w:p>
-    <w:p>
-      <w:pPr>
-        <w:rPr>
-          <w:rFonts w:ascii="Times New Roman" w:hAnsi="Times New Roman" w:cs="Times New Roman"/>
-          <w:sz w:val="24"/>
-        </w:rPr>
-      </w:pPr>
-    </w:p>
-    <w:p>
-      <w:pPr>
-        <w:rPr>
-          <w:rFonts w:ascii="Times New Roman" w:hAnsi="Times New Roman" w:cs="Times New Roman"/>
-          <w:sz w:val="24"/>
-        </w:rPr>
-      </w:pPr>
+          <w:sz w:val="24"/>
+        </w:rPr>
+        <w:t>T</w:t>
+      </w:r>
+      <w:r>
+        <w:rPr>
+          <w:rFonts w:ascii="Times New Roman" w:hAnsi="Times New Roman" w:cs="Times New Roman"/>
+          <w:sz w:val="24"/>
+        </w:rPr>
+        <w:t>he provided dataset contains</w:t>
+      </w:r>
+      <w:r>
+        <w:rPr>
+          <w:rFonts w:ascii="Times New Roman" w:hAnsi="Times New Roman" w:cs="Times New Roman"/>
+          <w:sz w:val="24"/>
+        </w:rPr>
+        <w:t xml:space="preserve"> 354 samples with 168 dimensions and the corresponding labels with six categories. For the purpose of training and testing, I split the dataset </w:t>
+      </w:r>
       <w:r>
         <w:rPr>
           <w:rFonts w:ascii="Times New Roman" w:hAnsi="Times New Roman" w:cs="Times New Roman" w:hint="eastAsia"/>
           <w:sz w:val="24"/>
         </w:rPr>
-        <w:t>T</w:t>
-      </w:r>
-      <w:r>
-        <w:rPr>
-          <w:rFonts w:ascii="Times New Roman" w:hAnsi="Times New Roman" w:cs="Times New Roman"/>
-          <w:sz w:val="24"/>
-        </w:rPr>
-        <w:t>he provided dataset contains</w:t>
-      </w:r>
-      <w:r>
-        <w:rPr>
-          <w:rFonts w:ascii="Times New Roman" w:hAnsi="Times New Roman" w:cs="Times New Roman"/>
-          <w:sz w:val="24"/>
-        </w:rPr>
-        <w:t xml:space="preserve"> 354 samples with 168 dimensions and the corresponding labels with six categories. For the purpose of training and testing, I split the dataset </w:t>
-      </w:r>
-      <w:r>
-        <w:rPr>
-          <w:rFonts w:ascii="Times New Roman" w:hAnsi="Times New Roman" w:cs="Times New Roman" w:hint="eastAsia"/>
-          <w:sz w:val="24"/>
-        </w:rPr>
         <w:t>into</w:t>
       </w:r>
       <w:r>
@@ -397,7 +447,7 @@
     <w:p>
       <w:pPr>
         <w:rPr>
-          <w:rFonts w:ascii="Times New Roman" w:hAnsi="Times New Roman" w:cs="Times New Roman" w:hint="eastAsia"/>
+          <w:rFonts w:ascii="Times New Roman" w:hAnsi="Times New Roman" w:cs="Times New Roman"/>
           <w:sz w:val="24"/>
         </w:rPr>
       </w:pPr>
@@ -673,29 +723,29 @@
     <w:p>
       <w:pPr>
         <w:rPr>
+          <w:rFonts w:ascii="Times New Roman" w:hAnsi="Times New Roman" w:cs="Times New Roman"/>
+          <w:b/>
+          <w:bCs/>
+          <w:sz w:val="24"/>
+        </w:rPr>
+      </w:pPr>
+    </w:p>
+    <w:p>
+      <w:pPr>
+        <w:rPr>
+          <w:rFonts w:ascii="Times New Roman" w:hAnsi="Times New Roman" w:cs="Times New Roman"/>
+          <w:b/>
+          <w:bCs/>
+          <w:sz w:val="24"/>
+        </w:rPr>
+      </w:pPr>
+      <w:r>
+        <w:rPr>
           <w:rFonts w:ascii="Times New Roman" w:hAnsi="Times New Roman" w:cs="Times New Roman" w:hint="eastAsia"/>
           <w:b/>
           <w:bCs/>
           <w:sz w:val="24"/>
         </w:rPr>
-      </w:pPr>
-    </w:p>
-    <w:p>
-      <w:pPr>
-        <w:rPr>
-          <w:rFonts w:ascii="Times New Roman" w:hAnsi="Times New Roman" w:cs="Times New Roman"/>
-          <w:b/>
-          <w:bCs/>
-          <w:sz w:val="24"/>
-        </w:rPr>
-      </w:pPr>
-      <w:r>
-        <w:rPr>
-          <w:rFonts w:ascii="Times New Roman" w:hAnsi="Times New Roman" w:cs="Times New Roman" w:hint="eastAsia"/>
-          <w:b/>
-          <w:bCs/>
-          <w:sz w:val="24"/>
-        </w:rPr>
         <w:t>E</w:t>
       </w:r>
       <w:r>
@@ -741,21 +791,28 @@
           <w:rFonts w:ascii="Times New Roman" w:hAnsi="Times New Roman" w:cs="Times New Roman"/>
           <w:sz w:val="24"/>
         </w:rPr>
-        <w:t xml:space="preserve"> when the hidden layers contain 8 neurons, learning rate set to 0.4 and momentum set to 0.9, the model could achieve the best performance, with MSE value in 0.2500 (Figure 2)</w:t>
-      </w:r>
-    </w:p>
-    <w:p>
-      <w:pPr>
-        <w:rPr>
-          <w:rFonts w:ascii="Times New Roman" w:hAnsi="Times New Roman" w:cs="Times New Roman"/>
-          <w:sz w:val="24"/>
-        </w:rPr>
-      </w:pPr>
-    </w:p>
-    <w:p>
-      <w:pPr>
-        <w:rPr>
-          <w:rFonts w:ascii="Times New Roman" w:hAnsi="Times New Roman" w:cs="Times New Roman" w:hint="eastAsia"/>
+        <w:t xml:space="preserve"> when the hidden layers contain 8 neurons, learning rate set to 0.4 and momentum set to 0.9, the model could achieve the best performance, with MSE value in 0.2500</w:t>
+      </w:r>
+      <w:r>
+        <w:rPr>
+          <w:rFonts w:ascii="Times New Roman" w:hAnsi="Times New Roman" w:cs="Times New Roman"/>
+          <w:sz w:val="24"/>
+        </w:rPr>
+        <w:t>.</w:t>
+      </w:r>
+    </w:p>
+    <w:p>
+      <w:pPr>
+        <w:rPr>
+          <w:rFonts w:ascii="Times New Roman" w:hAnsi="Times New Roman" w:cs="Times New Roman"/>
+          <w:sz w:val="24"/>
+        </w:rPr>
+      </w:pPr>
+    </w:p>
+    <w:p>
+      <w:pPr>
+        <w:rPr>
+          <w:rFonts w:ascii="Times New Roman" w:hAnsi="Times New Roman" w:cs="Times New Roman"/>
           <w:sz w:val="24"/>
         </w:rPr>
       </w:pPr>
@@ -1116,7 +1173,7 @@
     <w:p>
       <w:pPr>
         <w:rPr>
-          <w:rFonts w:ascii="Times New Roman" w:hAnsi="Times New Roman" w:cs="Times New Roman" w:hint="eastAsia"/>
+          <w:rFonts w:ascii="Times New Roman" w:hAnsi="Times New Roman" w:cs="Times New Roman"/>
           <w:b/>
           <w:bCs/>
           <w:sz w:val="24"/>
@@ -1142,6 +1199,90 @@
         <w:rPr>
           <w:rFonts w:ascii="Helvetica Neue" w:hAnsi="Helvetica Neue" w:cs="Helvetica Neue"/>
           <w:kern w:val="0"/>
+          <w:sz w:val="24"/>
+        </w:rPr>
+      </w:pPr>
+    </w:p>
+    <w:p>
+      <w:pPr>
+        <w:rPr>
+          <w:rFonts w:ascii="Times New Roman" w:hAnsi="Times New Roman" w:cs="Times New Roman"/>
+          <w:b/>
+          <w:bCs/>
+          <w:sz w:val="24"/>
+        </w:rPr>
+      </w:pPr>
+    </w:p>
+    <w:p>
+      <w:pPr>
+        <w:rPr>
+          <w:rFonts w:ascii="Times New Roman" w:hAnsi="Times New Roman" w:cs="Times New Roman"/>
+          <w:sz w:val="24"/>
+        </w:rPr>
+      </w:pPr>
+      <w:r>
+        <w:rPr>
+          <w:rFonts w:ascii="Times New Roman" w:hAnsi="Times New Roman" w:cs="Times New Roman"/>
+          <w:sz w:val="24"/>
+        </w:rPr>
+        <w:t>Based on the optimal hyperparameters, I trained the best performance MLP model and simulated the labels on testing data. Figure 3 compares and visualizes the density plot between predicted labels and testing labels, the overall shape is similar, but the predicted labels</w:t>
+      </w:r>
+      <w:r>
+        <w:rPr>
+          <w:rFonts w:ascii="Times New Roman" w:hAnsi="Times New Roman" w:cs="Times New Roman"/>
+          <w:sz w:val="24"/>
+        </w:rPr>
+        <w:t xml:space="preserve"> seems to have a smaller width.</w:t>
+      </w:r>
+      <w:r>
+        <w:rPr>
+          <w:rFonts w:ascii="Times New Roman" w:hAnsi="Times New Roman" w:cs="Times New Roman"/>
+          <w:sz w:val="24"/>
+        </w:rPr>
+        <w:t xml:space="preserve"> </w:t>
+      </w:r>
+      <w:r>
+        <w:rPr>
+          <w:rFonts w:ascii="Times New Roman" w:hAnsi="Times New Roman" w:cs="Times New Roman"/>
+          <w:sz w:val="24"/>
+        </w:rPr>
+        <w:t xml:space="preserve">We also made a </w:t>
+      </w:r>
+      <w:r>
+        <w:rPr>
+          <w:rFonts w:ascii="Times New Roman" w:hAnsi="Times New Roman" w:cs="Times New Roman"/>
+          <w:sz w:val="24"/>
+        </w:rPr>
+        <w:t>confusion</w:t>
+      </w:r>
+      <w:r>
+        <w:rPr>
+          <w:rFonts w:ascii="Times New Roman" w:hAnsi="Times New Roman" w:cs="Times New Roman"/>
+          <w:sz w:val="24"/>
+        </w:rPr>
+        <w:t xml:space="preserve"> matrix to test the efficacy of </w:t>
+      </w:r>
+      <w:r>
+        <w:rPr>
+          <w:rFonts w:ascii="Times New Roman" w:hAnsi="Times New Roman" w:cs="Times New Roman"/>
+          <w:sz w:val="24"/>
+        </w:rPr>
+        <w:t>MLP model’s prediction (Figure 4)</w:t>
+      </w:r>
+      <w:r>
+        <w:rPr>
+          <w:rFonts w:ascii="Times New Roman" w:hAnsi="Times New Roman" w:cs="Times New Roman"/>
+          <w:sz w:val="24"/>
+        </w:rPr>
+        <w:t xml:space="preserve">. </w:t>
+      </w:r>
+    </w:p>
+    <w:p>
+      <w:pPr>
+        <w:rPr>
+          <w:rFonts w:ascii="Times New Roman" w:hAnsi="Times New Roman" w:cs="Times New Roman"/>
+          <w:b/>
+          <w:bCs/>
           <w:sz w:val="24"/>
         </w:rPr>
       </w:pPr>
@@ -1169,10 +1310,10 @@
               <wp:anchor distT="0" distB="0" distL="114300" distR="114300" simplePos="0" relativeHeight="251668480" behindDoc="0" locked="0" layoutInCell="1" allowOverlap="1">
                 <wp:simplePos x="0" y="0"/>
                 <wp:positionH relativeFrom="column">
-                  <wp:posOffset>336657</wp:posOffset>
+                  <wp:posOffset>224262</wp:posOffset>
                 </wp:positionH>
                 <wp:positionV relativeFrom="paragraph">
-                  <wp:posOffset>130145</wp:posOffset>
+                  <wp:posOffset>33097</wp:posOffset>
                 </wp:positionV>
                 <wp:extent cx="5381698" cy="2533795"/>
                 <wp:effectExtent l="0" t="0" r="0" b="0"/>
@@ -1405,7 +1546,7 @@
           </mc:Choice>
           <mc:Fallback>
             <w:pict>
-              <v:group id="组合 20" o:spid="_x0000_s1032" style="position:absolute;left:0;text-align:left;margin-left:26.5pt;margin-top:10.25pt;width:423.75pt;height:199.5pt;z-index:251668480" coordsize="53816,25337" o:gfxdata="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">
+              <v:group id="组合 20" o:spid="_x0000_s1032" style="position:absolute;left:0;text-align:left;margin-left:17.65pt;margin-top:2.6pt;width:423.75pt;height:199.5pt;z-index:251668480" coordsize="53816,25337" o:gfxdata="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">
                 <v:group id="组合 15" o:spid="_x0000_s1033" style="position:absolute;width:53816;height:25337" coordsize="53816,25337" o:gfxdata="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">
                   <v:shape id="图片 12" o:spid="_x0000_s1034" type="#_x0000_t75" alt="图形用户界面, 图表&#10;&#10;描述已自动生成" style="position:absolute;left:24709;width:23521;height:20707;visibility:visible;mso-wrap-style:square" o:gfxdata="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">
                     <v:imagedata r:id="rId13" o:title="图形用户界面, 图表&#10;&#10;描述已自动生成"/>
@@ -1582,129 +1723,43 @@
           <w:sz w:val="24"/>
         </w:rPr>
       </w:pPr>
-      <w:r>
-        <w:rPr>
-          <w:rFonts w:ascii="Times New Roman" w:hAnsi="Times New Roman" w:cs="Times New Roman" w:hint="eastAsia"/>
-          <w:b/>
-          <w:bCs/>
-          <w:sz w:val="24"/>
-        </w:rPr>
-        <w:t>C</w:t>
-      </w:r>
-      <w:r>
-        <w:rPr>
-          <w:rFonts w:ascii="Times New Roman" w:hAnsi="Times New Roman" w:cs="Times New Roman"/>
-          <w:b/>
-          <w:bCs/>
-          <w:sz w:val="24"/>
-        </w:rPr>
-        <w:t xml:space="preserve">onclusion </w:t>
-      </w:r>
-    </w:p>
-    <w:p>
-      <w:pPr>
-        <w:rPr>
-          <w:rFonts w:ascii="Times New Roman" w:hAnsi="Times New Roman" w:cs="Times New Roman"/>
-          <w:sz w:val="24"/>
-        </w:rPr>
-      </w:pPr>
-    </w:p>
-    <w:p>
-      <w:pPr>
-        <w:rPr>
-          <w:rFonts w:ascii="Times New Roman" w:hAnsi="Times New Roman" w:cs="Times New Roman" w:hint="eastAsia"/>
-          <w:b/>
-          <w:bCs/>
-          <w:sz w:val="24"/>
-        </w:rPr>
-      </w:pPr>
-      <w:r>
-        <w:rPr>
-          <w:rFonts w:ascii="Times New Roman" w:hAnsi="Times New Roman" w:cs="Times New Roman" w:hint="eastAsia"/>
-          <w:b/>
-          <w:bCs/>
-          <w:sz w:val="24"/>
-        </w:rPr>
-        <w:t>R</w:t>
-      </w:r>
-      <w:r>
-        <w:rPr>
-          <w:rFonts w:ascii="Times New Roman" w:hAnsi="Times New Roman" w:cs="Times New Roman"/>
-          <w:b/>
-          <w:bCs/>
-          <w:sz w:val="24"/>
-        </w:rPr>
-        <w:t>eference</w:t>
-      </w:r>
-    </w:p>
-    <w:p>
-      <w:pPr>
-        <w:rPr>
-          <w:rFonts w:ascii="Times New Roman" w:hAnsi="Times New Roman" w:cs="Times New Roman"/>
-          <w:sz w:val="24"/>
-        </w:rPr>
-      </w:pPr>
-    </w:p>
-    <w:p>
-      <w:pPr>
-        <w:rPr>
-          <w:rFonts w:ascii="Times New Roman" w:hAnsi="Times New Roman" w:cs="Times New Roman"/>
-          <w:sz w:val="24"/>
-        </w:rPr>
-      </w:pPr>
-    </w:p>
-    <w:p>
-      <w:pPr>
-        <w:rPr>
-          <w:rFonts w:ascii="Times New Roman" w:hAnsi="Times New Roman" w:cs="Times New Roman"/>
-          <w:sz w:val="24"/>
-        </w:rPr>
-      </w:pPr>
-    </w:p>
-    <w:p>
-      <w:pPr>
-        <w:rPr>
-          <w:rFonts w:ascii="Times New Roman" w:hAnsi="Times New Roman" w:cs="Times New Roman"/>
-          <w:sz w:val="24"/>
-        </w:rPr>
-      </w:pPr>
-    </w:p>
-    <w:p>
-      <w:pPr>
-        <w:rPr>
-          <w:rFonts w:ascii="Times New Roman" w:hAnsi="Times New Roman" w:cs="Times New Roman"/>
-          <w:sz w:val="24"/>
-        </w:rPr>
-      </w:pPr>
-    </w:p>
-    <w:p>
-      <w:pPr>
-        <w:rPr>
-          <w:rFonts w:ascii="Times New Roman" w:hAnsi="Times New Roman" w:cs="Times New Roman"/>
-          <w:sz w:val="24"/>
-        </w:rPr>
-      </w:pPr>
-    </w:p>
-    <w:p>
-      <w:pPr>
-        <w:rPr>
-          <w:rFonts w:ascii="Times New Roman" w:hAnsi="Times New Roman" w:cs="Times New Roman"/>
-          <w:sz w:val="24"/>
-        </w:rPr>
-      </w:pPr>
-    </w:p>
-    <w:p>
-      <w:pPr>
-        <w:rPr>
-          <w:rFonts w:ascii="Times New Roman" w:hAnsi="Times New Roman" w:cs="Times New Roman"/>
-          <w:sz w:val="24"/>
-        </w:rPr>
-      </w:pPr>
-    </w:p>
-    <w:p>
-      <w:pPr>
-        <w:rPr>
-          <w:rFonts w:ascii="Times New Roman" w:hAnsi="Times New Roman" w:cs="Times New Roman"/>
+    </w:p>
+    <w:p>
+      <w:pPr>
+        <w:rPr>
+          <w:rFonts w:ascii="Times New Roman" w:hAnsi="Times New Roman" w:cs="Times New Roman"/>
+          <w:b/>
+          <w:bCs/>
+          <w:sz w:val="24"/>
+        </w:rPr>
+      </w:pPr>
+    </w:p>
+    <w:p>
+      <w:pPr>
+        <w:rPr>
+          <w:rFonts w:ascii="Times New Roman" w:hAnsi="Times New Roman" w:cs="Times New Roman"/>
+          <w:b/>
+          <w:bCs/>
+          <w:sz w:val="24"/>
+        </w:rPr>
+      </w:pPr>
+    </w:p>
+    <w:p>
+      <w:pPr>
+        <w:rPr>
+          <w:rFonts w:ascii="Times New Roman" w:hAnsi="Times New Roman" w:cs="Times New Roman"/>
+          <w:b/>
+          <w:bCs/>
+          <w:sz w:val="24"/>
+        </w:rPr>
+      </w:pPr>
+    </w:p>
+    <w:p>
+      <w:pPr>
+        <w:rPr>
+          <w:rFonts w:ascii="Times New Roman" w:hAnsi="Times New Roman" w:cs="Times New Roman"/>
+          <w:b/>
+          <w:bCs/>
           <w:sz w:val="24"/>
         </w:rPr>
       </w:pPr>
@@ -1722,10 +1777,10 @@
               <wp:anchor distT="0" distB="0" distL="114300" distR="114300" simplePos="0" relativeHeight="251671552" behindDoc="0" locked="0" layoutInCell="1" allowOverlap="1">
                 <wp:simplePos x="0" y="0"/>
                 <wp:positionH relativeFrom="column">
-                  <wp:posOffset>622485</wp:posOffset>
+                  <wp:posOffset>468145</wp:posOffset>
                 </wp:positionH>
                 <wp:positionV relativeFrom="paragraph">
-                  <wp:posOffset>-3410808</wp:posOffset>
+                  <wp:posOffset>131174</wp:posOffset>
                 </wp:positionV>
                 <wp:extent cx="5172223" cy="3901879"/>
                 <wp:effectExtent l="0" t="0" r="0" b="0"/>
@@ -1856,7 +1911,7 @@
           </mc:Choice>
           <mc:Fallback>
             <w:pict>
-              <v:group id="组合 21" o:spid="_x0000_s1039" style="position:absolute;left:0;text-align:left;margin-left:49pt;margin-top:-268.55pt;width:407.25pt;height:307.25pt;z-index:251671552" coordsize="51722,39018" o:gfxdata="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">
+              <v:group id="组合 21" o:spid="_x0000_s1039" style="position:absolute;left:0;text-align:left;margin-left:36.85pt;margin-top:10.35pt;width:407.25pt;height:307.25pt;z-index:251671552" coordsize="51722,39018" o:gfxdata="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">
                 <v:shape id="图片 13" o:spid="_x0000_s1040" type="#_x0000_t75" alt="表格&#10;&#10;描述已自动生成" style="position:absolute;left:2303;width:38056;height:33502;visibility:visible;mso-wrap-style:square" o:gfxdata="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">
                   <v:imagedata r:id="rId16" o:title="表格&#10;&#10;描述已自动生成"/>
                 </v:shape>
@@ -1919,113 +1974,383 @@
       <w:pPr>
         <w:rPr>
           <w:rFonts w:ascii="Times New Roman" w:hAnsi="Times New Roman" w:cs="Times New Roman"/>
-          <w:sz w:val="24"/>
-        </w:rPr>
-      </w:pPr>
-    </w:p>
-    <w:p>
-      <w:pPr>
-        <w:rPr>
-          <w:rFonts w:ascii="Times New Roman" w:hAnsi="Times New Roman" w:cs="Times New Roman"/>
-          <w:sz w:val="24"/>
-        </w:rPr>
-      </w:pPr>
-    </w:p>
-    <w:p>
-      <w:pPr>
-        <w:rPr>
-          <w:rFonts w:ascii="Times New Roman" w:hAnsi="Times New Roman" w:cs="Times New Roman"/>
-          <w:sz w:val="24"/>
-        </w:rPr>
-      </w:pPr>
-    </w:p>
-    <w:p>
-      <w:pPr>
-        <w:rPr>
-          <w:rFonts w:ascii="Times New Roman" w:hAnsi="Times New Roman" w:cs="Times New Roman"/>
-          <w:sz w:val="24"/>
-        </w:rPr>
-      </w:pPr>
-    </w:p>
-    <w:p>
-      <w:pPr>
-        <w:rPr>
-          <w:rFonts w:ascii="Times New Roman" w:hAnsi="Times New Roman" w:cs="Times New Roman"/>
-          <w:sz w:val="24"/>
-        </w:rPr>
-      </w:pPr>
-    </w:p>
-    <w:p>
-      <w:pPr>
-        <w:rPr>
-          <w:rFonts w:ascii="Times New Roman" w:hAnsi="Times New Roman" w:cs="Times New Roman"/>
-          <w:sz w:val="24"/>
-        </w:rPr>
-      </w:pPr>
-    </w:p>
-    <w:p>
-      <w:pPr>
-        <w:rPr>
-          <w:rFonts w:ascii="Times New Roman" w:hAnsi="Times New Roman" w:cs="Times New Roman"/>
-          <w:sz w:val="24"/>
-        </w:rPr>
-      </w:pPr>
-    </w:p>
-    <w:p>
-      <w:pPr>
-        <w:rPr>
-          <w:rFonts w:ascii="Times New Roman" w:hAnsi="Times New Roman" w:cs="Times New Roman"/>
-          <w:sz w:val="24"/>
-        </w:rPr>
-      </w:pPr>
-    </w:p>
-    <w:p>
-      <w:pPr>
-        <w:rPr>
-          <w:rFonts w:ascii="Times New Roman" w:hAnsi="Times New Roman" w:cs="Times New Roman"/>
-          <w:sz w:val="24"/>
-        </w:rPr>
-      </w:pPr>
-    </w:p>
-    <w:p>
-      <w:pPr>
-        <w:rPr>
-          <w:rFonts w:ascii="Times New Roman" w:hAnsi="Times New Roman" w:cs="Times New Roman"/>
-          <w:sz w:val="24"/>
-        </w:rPr>
-      </w:pPr>
-    </w:p>
-    <w:p>
-      <w:pPr>
-        <w:rPr>
-          <w:rFonts w:ascii="Times New Roman" w:hAnsi="Times New Roman" w:cs="Times New Roman"/>
-          <w:sz w:val="24"/>
-        </w:rPr>
-      </w:pPr>
-    </w:p>
-    <w:p>
-      <w:pPr>
-        <w:rPr>
-          <w:rFonts w:ascii="Times New Roman" w:hAnsi="Times New Roman" w:cs="Times New Roman"/>
-          <w:sz w:val="24"/>
-        </w:rPr>
-      </w:pPr>
-    </w:p>
-    <w:p>
-      <w:pPr>
-        <w:rPr>
-          <w:rFonts w:ascii="Times New Roman" w:hAnsi="Times New Roman" w:cs="Times New Roman"/>
-          <w:sz w:val="24"/>
-        </w:rPr>
-      </w:pPr>
-    </w:p>
-    <w:p>
-      <w:pPr>
+          <w:b/>
+          <w:bCs/>
+          <w:sz w:val="24"/>
+        </w:rPr>
+      </w:pPr>
+    </w:p>
+    <w:p>
+      <w:pPr>
+        <w:rPr>
+          <w:rFonts w:ascii="Times New Roman" w:hAnsi="Times New Roman" w:cs="Times New Roman"/>
+          <w:b/>
+          <w:bCs/>
+          <w:sz w:val="24"/>
+        </w:rPr>
+      </w:pPr>
+    </w:p>
+    <w:p>
+      <w:pPr>
+        <w:rPr>
+          <w:rFonts w:ascii="Times New Roman" w:hAnsi="Times New Roman" w:cs="Times New Roman"/>
+          <w:b/>
+          <w:bCs/>
+          <w:sz w:val="24"/>
+        </w:rPr>
+      </w:pPr>
+    </w:p>
+    <w:p>
+      <w:pPr>
+        <w:rPr>
+          <w:rFonts w:ascii="Times New Roman" w:hAnsi="Times New Roman" w:cs="Times New Roman"/>
+          <w:b/>
+          <w:bCs/>
+          <w:sz w:val="24"/>
+        </w:rPr>
+      </w:pPr>
+    </w:p>
+    <w:p>
+      <w:pPr>
+        <w:rPr>
+          <w:rFonts w:ascii="Times New Roman" w:hAnsi="Times New Roman" w:cs="Times New Roman"/>
+          <w:b/>
+          <w:bCs/>
+          <w:sz w:val="24"/>
+        </w:rPr>
+      </w:pPr>
+    </w:p>
+    <w:p>
+      <w:pPr>
+        <w:rPr>
+          <w:rFonts w:ascii="Times New Roman" w:hAnsi="Times New Roman" w:cs="Times New Roman"/>
+          <w:b/>
+          <w:bCs/>
+          <w:sz w:val="24"/>
+        </w:rPr>
+      </w:pPr>
+    </w:p>
+    <w:p>
+      <w:pPr>
+        <w:rPr>
+          <w:rFonts w:ascii="Times New Roman" w:hAnsi="Times New Roman" w:cs="Times New Roman"/>
+          <w:b/>
+          <w:bCs/>
+          <w:sz w:val="24"/>
+        </w:rPr>
+      </w:pPr>
+    </w:p>
+    <w:p>
+      <w:pPr>
+        <w:rPr>
+          <w:rFonts w:ascii="Times New Roman" w:hAnsi="Times New Roman" w:cs="Times New Roman"/>
+          <w:b/>
+          <w:bCs/>
+          <w:sz w:val="24"/>
+        </w:rPr>
+      </w:pPr>
+    </w:p>
+    <w:p>
+      <w:pPr>
+        <w:rPr>
+          <w:rFonts w:ascii="Times New Roman" w:hAnsi="Times New Roman" w:cs="Times New Roman"/>
+          <w:b/>
+          <w:bCs/>
+          <w:sz w:val="24"/>
+        </w:rPr>
+      </w:pPr>
+    </w:p>
+    <w:p>
+      <w:pPr>
+        <w:rPr>
+          <w:rFonts w:ascii="Times New Roman" w:hAnsi="Times New Roman" w:cs="Times New Roman"/>
+          <w:b/>
+          <w:bCs/>
+          <w:sz w:val="24"/>
+        </w:rPr>
+      </w:pPr>
+    </w:p>
+    <w:p>
+      <w:pPr>
+        <w:rPr>
+          <w:rFonts w:ascii="Times New Roman" w:hAnsi="Times New Roman" w:cs="Times New Roman"/>
+          <w:b/>
+          <w:bCs/>
+          <w:sz w:val="24"/>
+        </w:rPr>
+      </w:pPr>
+    </w:p>
+    <w:p>
+      <w:pPr>
+        <w:rPr>
+          <w:rFonts w:ascii="Times New Roman" w:hAnsi="Times New Roman" w:cs="Times New Roman"/>
+          <w:b/>
+          <w:bCs/>
+          <w:sz w:val="24"/>
+        </w:rPr>
+      </w:pPr>
+    </w:p>
+    <w:p>
+      <w:pPr>
+        <w:rPr>
+          <w:rFonts w:ascii="Times New Roman" w:hAnsi="Times New Roman" w:cs="Times New Roman"/>
+          <w:b/>
+          <w:bCs/>
+          <w:sz w:val="24"/>
+        </w:rPr>
+      </w:pPr>
+    </w:p>
+    <w:p>
+      <w:pPr>
+        <w:rPr>
+          <w:rFonts w:ascii="Times New Roman" w:hAnsi="Times New Roman" w:cs="Times New Roman"/>
+          <w:b/>
+          <w:bCs/>
+          <w:sz w:val="24"/>
+        </w:rPr>
+      </w:pPr>
+    </w:p>
+    <w:p>
+      <w:pPr>
+        <w:rPr>
+          <w:rFonts w:ascii="Times New Roman" w:hAnsi="Times New Roman" w:cs="Times New Roman"/>
+          <w:b/>
+          <w:bCs/>
+          <w:sz w:val="24"/>
+        </w:rPr>
+      </w:pPr>
+    </w:p>
+    <w:p>
+      <w:pPr>
+        <w:rPr>
+          <w:rFonts w:ascii="Times New Roman" w:hAnsi="Times New Roman" w:cs="Times New Roman"/>
+          <w:b/>
+          <w:bCs/>
+          <w:sz w:val="24"/>
+        </w:rPr>
+      </w:pPr>
+    </w:p>
+    <w:p>
+      <w:pPr>
+        <w:rPr>
+          <w:rFonts w:ascii="Times New Roman" w:hAnsi="Times New Roman" w:cs="Times New Roman"/>
+          <w:b/>
+          <w:bCs/>
+          <w:sz w:val="24"/>
+        </w:rPr>
+      </w:pPr>
+    </w:p>
+    <w:p>
+      <w:pPr>
+        <w:rPr>
+          <w:rFonts w:ascii="Times New Roman" w:hAnsi="Times New Roman" w:cs="Times New Roman"/>
+          <w:b/>
+          <w:bCs/>
+          <w:sz w:val="24"/>
+        </w:rPr>
+      </w:pPr>
+    </w:p>
+    <w:p>
+      <w:pPr>
+        <w:rPr>
+          <w:rFonts w:ascii="Times New Roman" w:hAnsi="Times New Roman" w:cs="Times New Roman"/>
+          <w:b/>
+          <w:bCs/>
+          <w:sz w:val="24"/>
+        </w:rPr>
+      </w:pPr>
+    </w:p>
+    <w:p>
+      <w:pPr>
+        <w:rPr>
+          <w:rFonts w:ascii="Times New Roman" w:hAnsi="Times New Roman" w:cs="Times New Roman"/>
+          <w:b/>
+          <w:bCs/>
+          <w:sz w:val="24"/>
+        </w:rPr>
+      </w:pPr>
+    </w:p>
+    <w:p>
+      <w:pPr>
+        <w:rPr>
+          <w:rFonts w:ascii="Times New Roman" w:hAnsi="Times New Roman" w:cs="Times New Roman"/>
+          <w:b/>
+          <w:bCs/>
+          <w:sz w:val="24"/>
+        </w:rPr>
+      </w:pPr>
+      <w:r>
         <w:rPr>
           <w:rFonts w:ascii="Times New Roman" w:hAnsi="Times New Roman" w:cs="Times New Roman" w:hint="eastAsia"/>
-          <w:sz w:val="24"/>
-        </w:rPr>
-      </w:pPr>
+          <w:b/>
+          <w:bCs/>
+          <w:sz w:val="24"/>
+        </w:rPr>
+        <w:t>C</w:t>
+      </w:r>
+      <w:r>
+        <w:rPr>
+          <w:rFonts w:ascii="Times New Roman" w:hAnsi="Times New Roman" w:cs="Times New Roman"/>
+          <w:b/>
+          <w:bCs/>
+          <w:sz w:val="24"/>
+        </w:rPr>
+        <w:t xml:space="preserve">onclusion </w:t>
+      </w:r>
+    </w:p>
+    <w:p>
+      <w:pPr>
+        <w:rPr>
+          <w:rFonts w:ascii="Times New Roman" w:hAnsi="Times New Roman" w:cs="Times New Roman"/>
+          <w:sz w:val="24"/>
+        </w:rPr>
+      </w:pPr>
+      <w:r>
+        <w:rPr>
+          <w:rFonts w:ascii="Times New Roman" w:hAnsi="Times New Roman" w:cs="Times New Roman"/>
+          <w:sz w:val="24"/>
+        </w:rPr>
+        <w:t xml:space="preserve">In this experiment, we used grid search to return the optimal hyperparameters, and the well-trained model could successfully predict the samples into different labels. However, </w:t>
+      </w:r>
+      <w:r>
+        <w:rPr>
+          <w:rFonts w:ascii="Times New Roman" w:hAnsi="Times New Roman" w:cs="Times New Roman"/>
+          <w:sz w:val="24"/>
+        </w:rPr>
+        <w:t>the overall performance was not ideal enough</w:t>
+      </w:r>
+      <w:r>
+        <w:rPr>
+          <w:rFonts w:ascii="Times New Roman" w:hAnsi="Times New Roman" w:cs="Times New Roman"/>
+          <w:sz w:val="24"/>
+        </w:rPr>
+        <w:t xml:space="preserve">, only 17 out of 70 were successfully predicted. In the future, I would tune the model and incorporate other algorithms to achieve high performance. </w:t>
+      </w:r>
+    </w:p>
+    <w:p>
+      <w:pPr>
+        <w:rPr>
+          <w:rFonts w:ascii="Times New Roman" w:hAnsi="Times New Roman" w:cs="Times New Roman"/>
+          <w:sz w:val="24"/>
+        </w:rPr>
+      </w:pPr>
+    </w:p>
+    <w:p>
+      <w:pPr>
+        <w:rPr>
+          <w:rFonts w:ascii="Times New Roman" w:hAnsi="Times New Roman" w:cs="Times New Roman"/>
+          <w:b/>
+          <w:bCs/>
+          <w:sz w:val="24"/>
+        </w:rPr>
+      </w:pPr>
+      <w:r>
+        <w:rPr>
+          <w:rFonts w:ascii="Times New Roman" w:hAnsi="Times New Roman" w:cs="Times New Roman" w:hint="eastAsia"/>
+          <w:b/>
+          <w:bCs/>
+          <w:sz w:val="24"/>
+        </w:rPr>
+        <w:t>R</w:t>
+      </w:r>
+      <w:r>
+        <w:rPr>
+          <w:rFonts w:ascii="Times New Roman" w:hAnsi="Times New Roman" w:cs="Times New Roman"/>
+          <w:b/>
+          <w:bCs/>
+          <w:sz w:val="24"/>
+        </w:rPr>
+        <w:t>eference</w:t>
+      </w:r>
+    </w:p>
+    <w:p>
+      <w:pPr>
+        <w:rPr>
+          <w:rFonts w:ascii="Times New Roman" w:hAnsi="Times New Roman" w:cs="Times New Roman"/>
+          <w:b/>
+          <w:bCs/>
+          <w:sz w:val="24"/>
+        </w:rPr>
+      </w:pPr>
+    </w:p>
+    <w:p>
+      <w:pPr>
+        <w:autoSpaceDE w:val="0"/>
+        <w:autoSpaceDN w:val="0"/>
+        <w:adjustRightInd w:val="0"/>
+        <w:ind w:left="640" w:hanging="640"/>
+        <w:jc w:val="left"/>
+        <w:rPr>
+          <w:rFonts w:ascii="Times New Roman" w:hAnsi="Times New Roman" w:cs="Times New Roman"/>
+          <w:noProof/>
+          <w:sz w:val="24"/>
+        </w:rPr>
+      </w:pPr>
+      <w:r>
+        <w:rPr>
+          <w:rFonts w:ascii="Times New Roman" w:hAnsi="Times New Roman" w:cs="Times New Roman"/>
+          <w:b/>
+          <w:bCs/>
+          <w:sz w:val="24"/>
+        </w:rPr>
+        <w:fldChar w:fldCharType="begin" w:fldLock="1"/>
+      </w:r>
+      <w:r>
+        <w:rPr>
+          <w:rFonts w:ascii="Times New Roman" w:hAnsi="Times New Roman" w:cs="Times New Roman"/>
+          <w:b/>
+          <w:bCs/>
+          <w:sz w:val="24"/>
+        </w:rPr>
+        <w:instrText xml:space="preserve">ADDIN Mendeley Bibliography CSL_BIBLIOGRAPHY </w:instrText>
+      </w:r>
+      <w:r>
+        <w:rPr>
+          <w:rFonts w:ascii="Times New Roman" w:hAnsi="Times New Roman" w:cs="Times New Roman"/>
+          <w:b/>
+          <w:bCs/>
+          <w:sz w:val="24"/>
+        </w:rPr>
+        <w:fldChar w:fldCharType="separate"/>
+      </w:r>
+      <w:r>
+        <w:rPr>
+          <w:rFonts w:ascii="Times New Roman" w:hAnsi="Times New Roman" w:cs="Times New Roman"/>
+          <w:noProof/>
+          <w:kern w:val="0"/>
+          <w:sz w:val="24"/>
+        </w:rPr>
+        <w:t>[1]</w:t>
+      </w:r>
+      <w:r>
+        <w:rPr>
+          <w:rFonts w:ascii="Times New Roman" w:hAnsi="Times New Roman" w:cs="Times New Roman"/>
+          <w:noProof/>
+          <w:kern w:val="0"/>
+          <w:sz w:val="24"/>
+        </w:rPr>
+        <w:tab/>
+        <w:t>“What is a multi-layered perceptron?” https://www.educative.io/edpresso/what-is-a-multi-layered-perceptron (accessed Nov. 26, 2020).</w:t>
+      </w:r>
+    </w:p>
+    <w:p>
+      <w:pPr>
+        <w:rPr>
+          <w:rFonts w:ascii="Times New Roman" w:hAnsi="Times New Roman" w:cs="Times New Roman"/>
+          <w:b/>
+          <w:bCs/>
+          <w:sz w:val="24"/>
+        </w:rPr>
+      </w:pPr>
+      <w:r>
+        <w:rPr>
+          <w:rFonts w:ascii="Times New Roman" w:hAnsi="Times New Roman" w:cs="Times New Roman"/>
+          <w:b/>
+          <w:bCs/>
+          <w:sz w:val="24"/>
+        </w:rPr>
+        <w:fldChar w:fldCharType="end"/>
+      </w:r>
     </w:p>
     <w:sectPr>
       <w:pgSz w:w="12240" w:h="15840"/>

</xml_diff>

<commit_message>
add the new function, to see the performance if we fix the neurons and lr and mmt
</commit_message>
<xml_diff>
--- a/INT301_report.docx
+++ b/INT301_report.docx
@@ -561,7 +561,7 @@
                           </pic:cNvPicPr>
                         </pic:nvPicPr>
                         <pic:blipFill>
-                          <a:blip r:embed="rId7" cstate="print">
+                          <a:blip r:embed="rId8" cstate="print">
                             <a:extLst>
                               <a:ext uri="{28A0092B-C50C-407E-A947-70E740481C1C}">
                                 <a14:useLocalDpi xmlns:a14="http://schemas.microsoft.com/office/drawing/2010/main" val="0"/>
@@ -653,7 +653,7 @@
                   <o:lock v:ext="edit" aspectratio="t"/>
                 </v:shapetype>
                 <v:shape id="图片 8" o:spid="_x0000_s1028" type="#_x0000_t75" alt="图片包含 游戏机, 物体, 钟表, 仪表&#10;&#10;描述已自动生成" style="position:absolute;width:54864;height:8096;visibility:visible;mso-wrap-style:square" o:gfxdata="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">
-                  <v:imagedata r:id="rId8" o:title="图片包含 游戏机, 物体, 钟表, 仪表&#10;&#10;描述已自动生成"/>
+                  <v:imagedata r:id="rId9" o:title="图片包含 游戏机, 物体, 钟表, 仪表&#10;&#10;描述已自动生成"/>
                 </v:shape>
               </v:group>
             </w:pict>
@@ -922,7 +922,7 @@
                           </pic:cNvPicPr>
                         </pic:nvPicPr>
                         <pic:blipFill>
-                          <a:blip r:embed="rId9" cstate="print">
+                          <a:blip r:embed="rId10" cstate="print">
                             <a:extLst>
                               <a:ext uri="{28A0092B-C50C-407E-A947-70E740481C1C}">
                                 <a14:useLocalDpi xmlns:a14="http://schemas.microsoft.com/office/drawing/2010/main" val="0"/>
@@ -988,7 +988,7 @@
                   </v:textbox>
                 </v:shape>
                 <v:shape id="图片 1" o:spid="_x0000_s1031" type="#_x0000_t75" alt="文本&#10;&#10;描述已自动生成" style="position:absolute;left:11726;width:33503;height:34740;visibility:visible;mso-wrap-style:square" o:gfxdata="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">
-                  <v:imagedata r:id="rId10" o:title="文本&#10;&#10;描述已自动生成"/>
+                  <v:imagedata r:id="rId11" o:title="文本&#10;&#10;描述已自动生成"/>
                 </v:shape>
               </v:group>
             </w:pict>
@@ -1351,7 +1351,7 @@
                             </pic:cNvPicPr>
                           </pic:nvPicPr>
                           <pic:blipFill>
-                            <a:blip r:embed="rId11" cstate="print">
+                            <a:blip r:embed="rId12" cstate="print">
                               <a:extLst>
                                 <a:ext uri="{28A0092B-C50C-407E-A947-70E740481C1C}">
                                   <a14:useLocalDpi xmlns:a14="http://schemas.microsoft.com/office/drawing/2010/main" val="0"/>
@@ -1385,7 +1385,7 @@
                             </pic:cNvPicPr>
                           </pic:nvPicPr>
                           <pic:blipFill>
-                            <a:blip r:embed="rId12" cstate="print">
+                            <a:blip r:embed="rId13" cstate="print">
                               <a:extLst>
                                 <a:ext uri="{28A0092B-C50C-407E-A947-70E740481C1C}">
                                   <a14:useLocalDpi xmlns:a14="http://schemas.microsoft.com/office/drawing/2010/main" val="0"/>
@@ -1549,10 +1549,10 @@
               <v:group id="组合 20" o:spid="_x0000_s1032" style="position:absolute;left:0;text-align:left;margin-left:17.65pt;margin-top:2.6pt;width:423.75pt;height:199.5pt;z-index:251668480" coordsize="53816,25337" o:gfxdata="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">
                 <v:group id="组合 15" o:spid="_x0000_s1033" style="position:absolute;width:53816;height:25337" coordsize="53816,25337" o:gfxdata="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">
                   <v:shape id="图片 12" o:spid="_x0000_s1034" type="#_x0000_t75" alt="图形用户界面, 图表&#10;&#10;描述已自动生成" style="position:absolute;left:24709;width:23521;height:20707;visibility:visible;mso-wrap-style:square" o:gfxdata="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">
-                    <v:imagedata r:id="rId13" o:title="图形用户界面, 图表&#10;&#10;描述已自动生成"/>
+                    <v:imagedata r:id="rId14" o:title="图形用户界面, 图表&#10;&#10;描述已自动生成"/>
                   </v:shape>
                   <v:shape id="图片 11" o:spid="_x0000_s1035" type="#_x0000_t75" alt="图形用户界面, 图表, 直方图&#10;&#10;描述已自动生成" style="position:absolute;width:23387;height:20586;visibility:visible;mso-wrap-style:square" o:gfxdata="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">
-                    <v:imagedata r:id="rId14" o:title="图形用户界面, 图表, 直方图&#10;&#10;描述已自动生成"/>
+                    <v:imagedata r:id="rId15" o:title="图形用户界面, 图表, 直方图&#10;&#10;描述已自动生成"/>
                   </v:shape>
                   <v:shape id="文本框 14" o:spid="_x0000_s1036" type="#_x0000_t202" style="position:absolute;left:2094;top:20731;width:51722;height:4606;visibility:visible;mso-wrap-style:square;v-text-anchor:top" o:gfxdata="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" filled="f" stroked="f" strokeweight=".5pt">
                     <v:textbox>
@@ -1807,7 +1807,7 @@
                           </pic:cNvPicPr>
                         </pic:nvPicPr>
                         <pic:blipFill>
-                          <a:blip r:embed="rId15" cstate="print">
+                          <a:blip r:embed="rId16" cstate="print">
                             <a:extLst>
                               <a:ext uri="{28A0092B-C50C-407E-A947-70E740481C1C}">
                                 <a14:useLocalDpi xmlns:a14="http://schemas.microsoft.com/office/drawing/2010/main" val="0"/>
@@ -1913,7 +1913,7 @@
             <w:pict>
               <v:group id="组合 21" o:spid="_x0000_s1039" style="position:absolute;left:0;text-align:left;margin-left:36.85pt;margin-top:10.35pt;width:407.25pt;height:307.25pt;z-index:251671552" coordsize="51722,39018" o:gfxdata="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">
                 <v:shape id="图片 13" o:spid="_x0000_s1040" type="#_x0000_t75" alt="表格&#10;&#10;描述已自动生成" style="position:absolute;left:2303;width:38056;height:33502;visibility:visible;mso-wrap-style:square" o:gfxdata="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">
-                  <v:imagedata r:id="rId16" o:title="表格&#10;&#10;描述已自动生成"/>
+                  <v:imagedata r:id="rId17" o:title="表格&#10;&#10;描述已自动生成"/>
                 </v:shape>
                 <v:shape id="文本框 18" o:spid="_x0000_s1041" type="#_x0000_t202" style="position:absolute;top:34412;width:51722;height:4606;visibility:visible;mso-wrap-style:square;v-text-anchor:top" o:gfxdata="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" filled="f" stroked="f" strokeweight=".5pt">
                   <v:textbox>
@@ -2398,6 +2398,154 @@
     </w:p>
   </w:footnote>
 </w:footnotes>
+</file>
+
+<file path=word/numbering.xml><?xml version="1.0" encoding="utf-8"?>
+<w:numbering xmlns:wpc="http://schemas.microsoft.com/office/word/2010/wordprocessingCanvas" xmlns:cx="http://schemas.microsoft.com/office/drawing/2014/chartex" xmlns:cx1="http://schemas.microsoft.com/office/drawing/2015/9/8/chartex" xmlns:cx2="http://schemas.microsoft.com/office/drawing/2015/10/21/chartex" xmlns:cx3="http://schemas.microsoft.com/office/drawing/2016/5/9/chartex" xmlns:cx4="http://schemas.microsoft.com/office/drawing/2016/5/10/chartex" xmlns:cx5="http://schemas.microsoft.com/office/drawing/2016/5/11/chartex" xmlns:cx6="http://schemas.microsoft.com/office/drawing/2016/5/12/chartex" xmlns:cx7="http://schemas.microsoft.com/office/drawing/2016/5/13/chartex" xmlns:cx8="http://schemas.microsoft.com/office/drawing/2016/5/14/chartex" xmlns:mc="http://schemas.openxmlformats.org/markup-compatibility/2006" xmlns:aink="http://schemas.microsoft.com/office/drawing/2016/ink" xmlns:am3d="http://schemas.microsoft.com/office/drawing/2017/model3d" xmlns:o="urn:schemas-microsoft-com:office:office" xmlns:r="http://schemas.openxmlformats.org/officeDocument/2006/relationships" xmlns:m="http://schemas.openxmlformats.org/officeDocument/2006/math" xmlns:v="urn:schemas-microsoft-com:vml" xmlns:wp14="http://schemas.microsoft.com/office/word/2010/wordprocessingDrawing" xmlns:wp="http://schemas.openxmlformats.org/drawingml/2006/wordprocessingDrawing" xmlns:w10="urn:schemas-microsoft-com:office:word" xmlns:w="http://schemas.openxmlformats.org/wordprocessingml/2006/main" xmlns:w14="http://schemas.microsoft.com/office/word/2010/wordml" xmlns:w15="http://schemas.microsoft.com/office/word/2012/wordml" xmlns:w16cex="http://schemas.microsoft.com/office/word/2018/wordml/cex" xmlns:w16cid="http://schemas.microsoft.com/office/word/2016/wordml/cid" xmlns:w16="http://schemas.microsoft.com/office/word/2018/wordml" xmlns:w16se="http://schemas.microsoft.com/office/word/2015/wordml/symex" xmlns:wpg="http://schemas.microsoft.com/office/word/2010/wordprocessingGroup" xmlns:wpi="http://schemas.microsoft.com/office/word/2010/wordprocessingInk" xmlns:wne="http://schemas.microsoft.com/office/word/2006/wordml" xmlns:wps="http://schemas.microsoft.com/office/word/2010/wordprocessingShape" mc:Ignorable="w14 w15 w16se w16cid w16 w16cex wp14">
+  <w:abstractNum w:abstractNumId="0" w15:restartNumberingAfterBreak="0">
+    <w:nsid w:val="7F5E017A"/>
+    <w:multiLevelType w:val="hybridMultilevel"/>
+    <w:tmpl w:val="C00AD9AC"/>
+    <w:lvl w:ilvl="0" w:tplc="04090001">
+      <w:start w:val="1"/>
+      <w:numFmt w:val="bullet"/>
+      <w:lvlText w:val=""/>
+      <w:lvlJc w:val="left"/>
+      <w:pPr>
+        <w:tabs>
+          <w:tab w:val="num" w:pos="720"/>
+        </w:tabs>
+        <w:ind w:left="720" w:hanging="360"/>
+      </w:pPr>
+      <w:rPr>
+        <w:rFonts w:ascii="Symbol" w:hAnsi="Symbol" w:hint="default"/>
+      </w:rPr>
+    </w:lvl>
+    <w:lvl w:ilvl="1" w:tplc="04090003" w:tentative="1">
+      <w:start w:val="1"/>
+      <w:numFmt w:val="bullet"/>
+      <w:lvlText w:val="o"/>
+      <w:lvlJc w:val="left"/>
+      <w:pPr>
+        <w:tabs>
+          <w:tab w:val="num" w:pos="1440"/>
+        </w:tabs>
+        <w:ind w:left="1440" w:hanging="360"/>
+      </w:pPr>
+      <w:rPr>
+        <w:rFonts w:ascii="Courier New" w:hAnsi="Courier New" w:hint="default"/>
+      </w:rPr>
+    </w:lvl>
+    <w:lvl w:ilvl="2" w:tplc="04090005" w:tentative="1">
+      <w:start w:val="1"/>
+      <w:numFmt w:val="bullet"/>
+      <w:lvlText w:val=""/>
+      <w:lvlJc w:val="left"/>
+      <w:pPr>
+        <w:tabs>
+          <w:tab w:val="num" w:pos="2160"/>
+        </w:tabs>
+        <w:ind w:left="2160" w:hanging="360"/>
+      </w:pPr>
+      <w:rPr>
+        <w:rFonts w:ascii="Wingdings" w:hAnsi="Wingdings" w:hint="default"/>
+      </w:rPr>
+    </w:lvl>
+    <w:lvl w:ilvl="3" w:tplc="04090001" w:tentative="1">
+      <w:start w:val="1"/>
+      <w:numFmt w:val="bullet"/>
+      <w:lvlText w:val=""/>
+      <w:lvlJc w:val="left"/>
+      <w:pPr>
+        <w:tabs>
+          <w:tab w:val="num" w:pos="2880"/>
+        </w:tabs>
+        <w:ind w:left="2880" w:hanging="360"/>
+      </w:pPr>
+      <w:rPr>
+        <w:rFonts w:ascii="Symbol" w:hAnsi="Symbol" w:hint="default"/>
+      </w:rPr>
+    </w:lvl>
+    <w:lvl w:ilvl="4" w:tplc="04090003" w:tentative="1">
+      <w:start w:val="1"/>
+      <w:numFmt w:val="bullet"/>
+      <w:lvlText w:val="o"/>
+      <w:lvlJc w:val="left"/>
+      <w:pPr>
+        <w:tabs>
+          <w:tab w:val="num" w:pos="3600"/>
+        </w:tabs>
+        <w:ind w:left="3600" w:hanging="360"/>
+      </w:pPr>
+      <w:rPr>
+        <w:rFonts w:ascii="Courier New" w:hAnsi="Courier New" w:hint="default"/>
+      </w:rPr>
+    </w:lvl>
+    <w:lvl w:ilvl="5" w:tplc="04090005" w:tentative="1">
+      <w:start w:val="1"/>
+      <w:numFmt w:val="bullet"/>
+      <w:lvlText w:val=""/>
+      <w:lvlJc w:val="left"/>
+      <w:pPr>
+        <w:tabs>
+          <w:tab w:val="num" w:pos="4320"/>
+        </w:tabs>
+        <w:ind w:left="4320" w:hanging="360"/>
+      </w:pPr>
+      <w:rPr>
+        <w:rFonts w:ascii="Wingdings" w:hAnsi="Wingdings" w:hint="default"/>
+      </w:rPr>
+    </w:lvl>
+    <w:lvl w:ilvl="6" w:tplc="04090001" w:tentative="1">
+      <w:start w:val="1"/>
+      <w:numFmt w:val="bullet"/>
+      <w:lvlText w:val=""/>
+      <w:lvlJc w:val="left"/>
+      <w:pPr>
+        <w:tabs>
+          <w:tab w:val="num" w:pos="5040"/>
+        </w:tabs>
+        <w:ind w:left="5040" w:hanging="360"/>
+      </w:pPr>
+      <w:rPr>
+        <w:rFonts w:ascii="Symbol" w:hAnsi="Symbol" w:hint="default"/>
+      </w:rPr>
+    </w:lvl>
+    <w:lvl w:ilvl="7" w:tplc="04090003" w:tentative="1">
+      <w:start w:val="1"/>
+      <w:numFmt w:val="bullet"/>
+      <w:lvlText w:val="o"/>
+      <w:lvlJc w:val="left"/>
+      <w:pPr>
+        <w:tabs>
+          <w:tab w:val="num" w:pos="5760"/>
+        </w:tabs>
+        <w:ind w:left="5760" w:hanging="360"/>
+      </w:pPr>
+      <w:rPr>
+        <w:rFonts w:ascii="Courier New" w:hAnsi="Courier New" w:hint="default"/>
+      </w:rPr>
+    </w:lvl>
+    <w:lvl w:ilvl="8" w:tplc="04090005" w:tentative="1">
+      <w:start w:val="1"/>
+      <w:numFmt w:val="bullet"/>
+      <w:lvlText w:val=""/>
+      <w:lvlJc w:val="left"/>
+      <w:pPr>
+        <w:tabs>
+          <w:tab w:val="num" w:pos="6480"/>
+        </w:tabs>
+        <w:ind w:left="6480" w:hanging="360"/>
+      </w:pPr>
+      <w:rPr>
+        <w:rFonts w:ascii="Wingdings" w:hAnsi="Wingdings" w:hint="default"/>
+      </w:rPr>
+    </w:lvl>
+  </w:abstractNum>
+  <w:num w:numId="1">
+    <w:abstractNumId w:val="0"/>
+  </w:num>
+</w:numbering>
 </file>
 
 <file path=word/styles.xml><?xml version="1.0" encoding="utf-8"?>
@@ -2803,7 +2951,6 @@
   <w:style w:type="character" w:default="1" w:styleId="a0">
     <w:name w:val="Default Paragraph Font"/>
     <w:uiPriority w:val="1"/>
-    <w:semiHidden/>
     <w:unhideWhenUsed/>
   </w:style>
   <w:style w:type="table" w:default="1" w:styleId="a1">

</xml_diff>